<commit_message>
Add bright_resume doc and pdf
</commit_message>
<xml_diff>
--- a/Resume_Clean.docx
+++ b/Resume_Clean.docx
@@ -51,7 +51,6 @@
     <w:p>
       <w:pPr>
         <w:spacing w:after="0" w:line="240" w:lineRule="auto"/>
-        <w:ind w:left="567"/>
         <w:rPr>
           <w:rStyle w:val="Hyperlink"/>
         </w:rPr>
@@ -68,7 +67,19 @@
         <w:rPr>
           <w:rFonts w:asciiTheme="majorHAnsi" w:hAnsiTheme="majorHAnsi" w:cstheme="majorHAnsi"/>
         </w:rPr>
-        <w:t xml:space="preserve">Created an </w:t>
+        <w:t xml:space="preserve">Created </w:t>
+      </w:r>
+      <w:r>
+        <w:rPr>
+          <w:rFonts w:asciiTheme="majorHAnsi" w:hAnsiTheme="majorHAnsi" w:cstheme="majorHAnsi"/>
+        </w:rPr>
+        <w:t>a unique approac</w:t>
+      </w:r>
+      <w:r>
+        <w:rPr>
+          <w:rFonts w:asciiTheme="majorHAnsi" w:hAnsiTheme="majorHAnsi" w:cstheme="majorHAnsi"/>
+        </w:rPr>
+        <w:t xml:space="preserve">h to rendering </w:t>
       </w:r>
       <w:hyperlink r:id="rId9" w:history="1">
         <w:r>
@@ -76,48 +87,88 @@
             <w:rStyle w:val="Hyperlink"/>
             <w:rFonts w:asciiTheme="majorHAnsi" w:hAnsiTheme="majorHAnsi" w:cstheme="majorHAnsi"/>
           </w:rPr>
-          <w:t>illusion of a sphere</w:t>
+          <w:t>illusion o</w:t>
         </w:r>
-      </w:hyperlink>
-      <w:r>
-        <w:rPr>
-          <w:rFonts w:asciiTheme="majorHAnsi" w:hAnsiTheme="majorHAnsi" w:cstheme="majorHAnsi"/>
-        </w:rPr>
-        <w:t xml:space="preserve"> from scratch using vanilla HTML and CSS, using a unique approach</w:t>
-      </w:r>
-      <w:r>
-        <w:rPr>
-          <w:rFonts w:asciiTheme="majorHAnsi" w:hAnsiTheme="majorHAnsi" w:cstheme="majorHAnsi"/>
-        </w:rPr>
-        <w:br/>
-      </w:r>
-    </w:p>
-    <w:p>
-      <w:pPr>
-        <w:spacing w:after="0" w:line="240" w:lineRule="auto"/>
-        <w:rPr>
-          <w:rFonts w:asciiTheme="majorHAnsi" w:hAnsiTheme="majorHAnsi" w:cstheme="majorHAnsi"/>
-        </w:rPr>
-      </w:pPr>
-      <w:r>
-        <w:rPr>
-          <w:rFonts w:asciiTheme="majorHAnsi" w:hAnsiTheme="majorHAnsi" w:cstheme="majorHAnsi"/>
-        </w:rPr>
-        <w:t xml:space="preserve">Collaborated with a team to make a multiplayer game for my college </w:t>
-      </w:r>
-      <w:hyperlink r:id="rId10" w:history="1">
         <w:r>
           <w:rPr>
             <w:rStyle w:val="Hyperlink"/>
             <w:rFonts w:asciiTheme="majorHAnsi" w:hAnsiTheme="majorHAnsi" w:cstheme="majorHAnsi"/>
           </w:rPr>
-          <w:t>Capstone project</w:t>
+          <w:t>f</w:t>
+        </w:r>
+        <w:r>
+          <w:rPr>
+            <w:rStyle w:val="Hyperlink"/>
+            <w:rFonts w:asciiTheme="majorHAnsi" w:hAnsiTheme="majorHAnsi" w:cstheme="majorHAnsi"/>
+          </w:rPr>
+          <w:t xml:space="preserve"> a sphere</w:t>
         </w:r>
       </w:hyperlink>
       <w:r>
         <w:rPr>
           <w:rFonts w:asciiTheme="majorHAnsi" w:hAnsiTheme="majorHAnsi" w:cstheme="majorHAnsi"/>
         </w:rPr>
+        <w:t xml:space="preserve"> from scratch using vanilla HTML and CSS</w:t>
+      </w:r>
+    </w:p>
+    <w:p>
+      <w:pPr>
+        <w:spacing w:after="0" w:line="240" w:lineRule="auto"/>
+        <w:rPr>
+          <w:rFonts w:asciiTheme="majorHAnsi" w:hAnsiTheme="majorHAnsi" w:cstheme="majorHAnsi"/>
+        </w:rPr>
+      </w:pPr>
+      <w:r>
+        <w:rPr>
+          <w:rFonts w:asciiTheme="majorHAnsi" w:hAnsiTheme="majorHAnsi" w:cstheme="majorHAnsi"/>
+        </w:rPr>
+        <w:t xml:space="preserve"> </w:t>
+      </w:r>
+    </w:p>
+    <w:p>
+      <w:pPr>
+        <w:spacing w:after="0" w:line="240" w:lineRule="auto"/>
+        <w:rPr>
+          <w:rFonts w:asciiTheme="majorHAnsi" w:hAnsiTheme="majorHAnsi" w:cstheme="majorHAnsi"/>
+        </w:rPr>
+      </w:pPr>
+      <w:r>
+        <w:rPr>
+          <w:rFonts w:asciiTheme="majorHAnsi" w:hAnsiTheme="majorHAnsi" w:cstheme="majorHAnsi"/>
+        </w:rPr>
+        <w:t xml:space="preserve">Collaborated with a team to make a multiplayer game for my college </w:t>
+      </w:r>
+      <w:hyperlink r:id="rId10" w:history="1">
+        <w:r>
+          <w:rPr>
+            <w:rStyle w:val="FollowedHyperlink"/>
+          </w:rPr>
+          <w:t>Capsto</w:t>
+        </w:r>
+        <w:r>
+          <w:rPr>
+            <w:rStyle w:val="FollowedHyperlink"/>
+          </w:rPr>
+          <w:t>n</w:t>
+        </w:r>
+        <w:r>
+          <w:rPr>
+            <w:rStyle w:val="FollowedHyperlink"/>
+          </w:rPr>
+          <w:t>e</w:t>
+        </w:r>
+        <w:r>
+          <w:rPr>
+            <w:rStyle w:val="Hyperlink"/>
+            <w:rFonts w:asciiTheme="majorHAnsi" w:hAnsiTheme="majorHAnsi" w:cstheme="majorHAnsi"/>
+          </w:rPr>
+          <w:t xml:space="preserve"> project</w:t>
+        </w:r>
+      </w:hyperlink>
+      <w:r>
+        <w:rPr>
+          <w:rFonts w:asciiTheme="majorHAnsi" w:hAnsiTheme="majorHAnsi" w:cstheme="majorHAnsi"/>
+        </w:rPr>
         <w:t xml:space="preserve"> using Unity as the engine, with C# as language of choice and Photon to manage networking</w:t>
       </w:r>
     </w:p>
@@ -146,75 +197,218 @@
     </w:p>
     <w:p>
       <w:pPr>
-        <w:rPr>
-          <w:rFonts w:asciiTheme="majorHAnsi" w:hAnsiTheme="majorHAnsi" w:cstheme="majorHAnsi"/>
-          <w:i/>
-        </w:rPr>
-      </w:pPr>
-      <w:r>
-        <w:rPr>
-          <w:rFonts w:asciiTheme="majorHAnsi" w:hAnsiTheme="majorHAnsi" w:cstheme="majorHAnsi"/>
-        </w:rPr>
-        <w:t xml:space="preserve">Shopify, </w:t>
-      </w:r>
-      <w:r>
-        <w:rPr>
-          <w:rFonts w:asciiTheme="majorHAnsi" w:hAnsiTheme="majorHAnsi" w:cstheme="majorHAnsi"/>
-          <w:i/>
+        <w:tabs>
+          <w:tab w:val="right" w:pos="10494"/>
+        </w:tabs>
+        <w:rPr>
+          <w:rFonts w:ascii="Calibri Light" w:hAnsi="Calibri Light"/>
+          <w:b/>
+          <w:bCs/>
+          <w:i/>
+        </w:rPr>
+      </w:pPr>
+      <w:r>
+        <w:rPr>
+          <w:rFonts w:asciiTheme="majorHAnsi" w:hAnsiTheme="majorHAnsi" w:cstheme="majorHAnsi"/>
+          <w:b/>
+        </w:rPr>
+        <w:t>Shopify</w:t>
+      </w:r>
+      <w:r>
+        <w:rPr>
+          <w:rFonts w:asciiTheme="majorHAnsi" w:hAnsiTheme="majorHAnsi" w:cstheme="majorHAnsi"/>
+        </w:rPr>
+        <w:t xml:space="preserve">, </w:t>
+      </w:r>
+      <w:r>
+        <w:rPr>
+          <w:rFonts w:asciiTheme="majorHAnsi" w:hAnsiTheme="majorHAnsi" w:cstheme="majorHAnsi"/>
+          <w:b/>
+          <w:i/>
+          <w:color w:val="FFC000" w:themeColor="accent4"/>
         </w:rPr>
         <w:t>Web Developer Intern</w:t>
       </w:r>
-    </w:p>
-    <w:p>
-      <w:pPr>
-        <w:tabs>
-          <w:tab w:val="left" w:pos="567"/>
-          <w:tab w:val="left" w:pos="6313"/>
-        </w:tabs>
+      <w:r>
+        <w:rPr>
+          <w:rFonts w:ascii="Calibri Light" w:hAnsi="Calibri Light"/>
+          <w:bCs/>
+          <w:i/>
+        </w:rPr>
+        <w:t xml:space="preserve"> </w:t>
+      </w:r>
+      <w:r>
+        <w:rPr>
+          <w:rFonts w:ascii="Calibri Light" w:hAnsi="Calibri Light"/>
+          <w:bCs/>
+          <w:i/>
+        </w:rPr>
+        <w:tab/>
+      </w:r>
+      <w:r>
+        <w:rPr>
+          <w:rFonts w:ascii="Calibri Light" w:hAnsi="Calibri Light"/>
+          <w:b/>
+          <w:bCs/>
+          <w:i/>
+        </w:rPr>
+        <w:t>January 2019 – April 2019</w:t>
+      </w:r>
+    </w:p>
+    <w:p>
+      <w:pPr>
+        <w:pStyle w:val="ListParagraph"/>
+        <w:numPr>
+          <w:ilvl w:val="0"/>
+          <w:numId w:val="15"/>
+        </w:numPr>
+        <w:rPr>
+          <w:rFonts w:asciiTheme="majorHAnsi" w:hAnsiTheme="majorHAnsi" w:cstheme="majorHAnsi"/>
+        </w:rPr>
+      </w:pPr>
+      <w:r>
+        <w:rPr>
+          <w:rFonts w:asciiTheme="majorHAnsi" w:hAnsiTheme="majorHAnsi" w:cstheme="majorHAnsi"/>
+        </w:rPr>
+        <w:t>Contributed to design and implementation of UI Kit component library, thereby expanding developer tooling needed to implement complex designs</w:t>
+      </w:r>
+    </w:p>
+    <w:p>
+      <w:pPr>
+        <w:pStyle w:val="ListParagraph"/>
+        <w:numPr>
+          <w:ilvl w:val="0"/>
+          <w:numId w:val="15"/>
+        </w:numPr>
         <w:rPr>
           <w:rStyle w:val="Hyperlink"/>
-        </w:rPr>
-      </w:pPr>
-      <w:r>
-        <w:rPr>
-          <w:rFonts w:asciiTheme="majorHAnsi" w:hAnsiTheme="majorHAnsi" w:cstheme="majorHAnsi"/>
-        </w:rPr>
-        <w:tab/>
+          <w:rFonts w:asciiTheme="majorHAnsi" w:hAnsiTheme="majorHAnsi" w:cstheme="majorHAnsi"/>
+          <w:b w:val="0"/>
+          <w:color w:val="auto"/>
+        </w:rPr>
+      </w:pPr>
+      <w:r>
+        <w:rPr>
+          <w:rFonts w:asciiTheme="majorHAnsi" w:hAnsiTheme="majorHAnsi" w:cstheme="majorHAnsi"/>
+        </w:rPr>
+        <w:t xml:space="preserve">Transitioned </w:t>
+      </w:r>
+      <w:r>
+        <w:rPr>
+          <w:rFonts w:asciiTheme="majorHAnsi" w:hAnsiTheme="majorHAnsi" w:cstheme="majorHAnsi"/>
+        </w:rPr>
+        <w:t>user interface</w:t>
+      </w:r>
+      <w:r>
+        <w:rPr>
+          <w:rFonts w:asciiTheme="majorHAnsi" w:hAnsiTheme="majorHAnsi" w:cstheme="majorHAnsi"/>
+        </w:rPr>
+        <w:t>s</w:t>
+      </w:r>
+      <w:r>
+        <w:rPr>
+          <w:rFonts w:asciiTheme="majorHAnsi" w:hAnsiTheme="majorHAnsi" w:cstheme="majorHAnsi"/>
+        </w:rPr>
         <w:t xml:space="preserve"> </w:t>
       </w:r>
       <w:r>
         <w:rPr>
           <w:rFonts w:asciiTheme="majorHAnsi" w:hAnsiTheme="majorHAnsi" w:cstheme="majorHAnsi"/>
         </w:rPr>
-        <w:tab/>
-      </w:r>
-    </w:p>
-    <w:p>
-      <w:pPr>
-        <w:rPr>
-          <w:rFonts w:asciiTheme="majorHAnsi" w:hAnsiTheme="majorHAnsi" w:cstheme="majorHAnsi"/>
-          <w:i/>
-        </w:rPr>
-      </w:pPr>
-      <w:r>
-        <w:rPr>
-          <w:rFonts w:asciiTheme="majorHAnsi" w:hAnsiTheme="majorHAnsi" w:cstheme="majorHAnsi"/>
-        </w:rPr>
-        <w:t xml:space="preserve">ARI Financial, </w:t>
-      </w:r>
-      <w:r>
-        <w:rPr>
-          <w:rFonts w:asciiTheme="majorHAnsi" w:hAnsiTheme="majorHAnsi" w:cstheme="majorHAnsi"/>
-          <w:i/>
-        </w:rPr>
-        <w:t>Developer Analyst</w:t>
+        <w:t xml:space="preserve">built in Rails to </w:t>
+      </w:r>
+      <w:r>
+        <w:rPr>
+          <w:rFonts w:asciiTheme="majorHAnsi" w:hAnsiTheme="majorHAnsi" w:cstheme="majorHAnsi"/>
+        </w:rPr>
+        <w:t>components</w:t>
+      </w:r>
+      <w:r>
+        <w:rPr>
+          <w:rFonts w:asciiTheme="majorHAnsi" w:hAnsiTheme="majorHAnsi" w:cstheme="majorHAnsi"/>
+        </w:rPr>
+        <w:t xml:space="preserve"> with</w:t>
+      </w:r>
+      <w:r>
+        <w:rPr>
+          <w:rFonts w:asciiTheme="majorHAnsi" w:hAnsiTheme="majorHAnsi" w:cstheme="majorHAnsi"/>
+        </w:rPr>
+        <w:t xml:space="preserve"> TypeScript</w:t>
+      </w:r>
+      <w:r>
+        <w:rPr>
+          <w:rFonts w:asciiTheme="majorHAnsi" w:hAnsiTheme="majorHAnsi" w:cstheme="majorHAnsi"/>
+        </w:rPr>
+        <w:t xml:space="preserve"> and React as a part of organisation wide initiative</w:t>
       </w:r>
       <w:bookmarkStart w:id="0" w:name="_GoBack"/>
       <w:bookmarkEnd w:id="0"/>
     </w:p>
     <w:p>
       <w:pPr>
-        <w:ind w:left="567"/>
+        <w:tabs>
+          <w:tab w:val="right" w:pos="10494"/>
+        </w:tabs>
+        <w:rPr>
+          <w:rFonts w:asciiTheme="majorHAnsi" w:hAnsiTheme="majorHAnsi" w:cstheme="majorHAnsi"/>
+          <w:i/>
+        </w:rPr>
+      </w:pPr>
+      <w:r>
+        <w:rPr>
+          <w:rFonts w:asciiTheme="majorHAnsi" w:hAnsiTheme="majorHAnsi" w:cstheme="majorHAnsi"/>
+          <w:b/>
+        </w:rPr>
+        <w:t>ARI Financial</w:t>
+      </w:r>
+      <w:r>
+        <w:rPr>
+          <w:rFonts w:asciiTheme="majorHAnsi" w:hAnsiTheme="majorHAnsi" w:cstheme="majorHAnsi"/>
+        </w:rPr>
+        <w:t xml:space="preserve">, </w:t>
+      </w:r>
+      <w:r>
+        <w:rPr>
+          <w:rFonts w:asciiTheme="majorHAnsi" w:hAnsiTheme="majorHAnsi" w:cstheme="majorHAnsi"/>
+          <w:b/>
+          <w:i/>
+          <w:color w:val="FFC000" w:themeColor="accent4"/>
+        </w:rPr>
+        <w:t>Developer Analyst</w:t>
+      </w:r>
+      <w:r>
+        <w:rPr>
+          <w:rFonts w:ascii="Calibri Light" w:hAnsi="Calibri Light"/>
+          <w:i/>
+          <w:iCs/>
+        </w:rPr>
+        <w:t xml:space="preserve"> </w:t>
+      </w:r>
+      <w:r>
+        <w:rPr>
+          <w:rFonts w:ascii="Calibri Light" w:hAnsi="Calibri Light"/>
+          <w:i/>
+          <w:iCs/>
+        </w:rPr>
+        <w:tab/>
+      </w:r>
+      <w:r>
+        <w:rPr>
+          <w:rFonts w:ascii="Calibri Light" w:hAnsi="Calibri Light"/>
+          <w:b/>
+          <w:i/>
+          <w:iCs/>
+        </w:rPr>
+        <w:t>April 2018 – December 2018</w:t>
+      </w:r>
+    </w:p>
+    <w:p>
+      <w:pPr>
+        <w:pStyle w:val="ListParagraph"/>
+        <w:numPr>
+          <w:ilvl w:val="0"/>
+          <w:numId w:val="15"/>
+        </w:numPr>
         <w:rPr>
           <w:rFonts w:asciiTheme="majorHAnsi" w:hAnsiTheme="majorHAnsi" w:cstheme="majorHAnsi"/>
         </w:rPr>
@@ -228,7 +422,11 @@
     </w:p>
     <w:p>
       <w:pPr>
-        <w:ind w:left="567"/>
+        <w:pStyle w:val="ListParagraph"/>
+        <w:numPr>
+          <w:ilvl w:val="0"/>
+          <w:numId w:val="15"/>
+        </w:numPr>
         <w:rPr>
           <w:rFonts w:asciiTheme="majorHAnsi" w:hAnsiTheme="majorHAnsi" w:cstheme="majorHAnsi"/>
         </w:rPr>
@@ -239,183 +437,474 @@
         </w:rPr>
         <w:t xml:space="preserve">Contributed C#, </w:t>
       </w:r>
+      <w:r>
+        <w:rPr>
+          <w:rFonts w:asciiTheme="majorHAnsi" w:hAnsiTheme="majorHAnsi" w:cstheme="majorHAnsi"/>
+        </w:rPr>
+        <w:t>JavaScript</w:t>
+      </w:r>
+      <w:r>
+        <w:rPr>
+          <w:rFonts w:asciiTheme="majorHAnsi" w:hAnsiTheme="majorHAnsi" w:cstheme="majorHAnsi"/>
+        </w:rPr>
+        <w:t xml:space="preserve"> and CSS to codebase by introducing bug fixes and enhancement to various fleet management systems built on ASP.NET MVC</w:t>
+      </w:r>
+    </w:p>
+    <w:p>
+      <w:pPr>
+        <w:tabs>
+          <w:tab w:val="right" w:pos="10494"/>
+        </w:tabs>
+        <w:rPr>
+          <w:rFonts w:asciiTheme="majorHAnsi" w:hAnsiTheme="majorHAnsi" w:cstheme="majorHAnsi"/>
+          <w:i/>
+        </w:rPr>
+      </w:pPr>
+      <w:r>
+        <w:rPr>
+          <w:rFonts w:asciiTheme="majorHAnsi" w:hAnsiTheme="majorHAnsi" w:cstheme="majorHAnsi"/>
+          <w:b/>
+        </w:rPr>
+        <w:t>Canadian Nuclear Laboratories,</w:t>
+      </w:r>
+      <w:r>
+        <w:rPr>
+          <w:rFonts w:asciiTheme="majorHAnsi" w:hAnsiTheme="majorHAnsi" w:cstheme="majorHAnsi"/>
+          <w:b/>
+        </w:rPr>
+        <w:t xml:space="preserve"> </w:t>
+      </w:r>
+      <w:r>
+        <w:rPr>
+          <w:rFonts w:asciiTheme="majorHAnsi" w:hAnsiTheme="majorHAnsi" w:cstheme="majorHAnsi"/>
+          <w:b/>
+          <w:i/>
+          <w:color w:val="FFC000" w:themeColor="accent4"/>
+        </w:rPr>
+        <w:t>.NET Developer Co-op</w:t>
+      </w:r>
+      <w:r>
+        <w:rPr>
+          <w:rFonts w:ascii="Calibri Light" w:hAnsi="Calibri Light"/>
+          <w:i/>
+          <w:iCs/>
+        </w:rPr>
+        <w:t xml:space="preserve"> </w:t>
+      </w:r>
+      <w:r>
+        <w:rPr>
+          <w:rFonts w:ascii="Calibri Light" w:hAnsi="Calibri Light"/>
+          <w:i/>
+          <w:iCs/>
+        </w:rPr>
+        <w:tab/>
+      </w:r>
+      <w:r>
+        <w:rPr>
+          <w:rFonts w:ascii="Calibri Light" w:hAnsi="Calibri Light"/>
+          <w:b/>
+          <w:i/>
+          <w:iCs/>
+        </w:rPr>
+        <w:t>May 2017 – August 2017</w:t>
+      </w:r>
+    </w:p>
+    <w:p>
+      <w:pPr>
+        <w:pStyle w:val="ListParagraph"/>
+        <w:numPr>
+          <w:ilvl w:val="0"/>
+          <w:numId w:val="15"/>
+        </w:numPr>
+        <w:spacing w:after="0" w:line="240" w:lineRule="auto"/>
+        <w:rPr>
+          <w:rFonts w:asciiTheme="majorHAnsi" w:hAnsiTheme="majorHAnsi" w:cstheme="majorHAnsi"/>
+          <w:iCs/>
+        </w:rPr>
+      </w:pPr>
+      <w:r>
+        <w:rPr>
+          <w:rFonts w:asciiTheme="majorHAnsi" w:hAnsiTheme="majorHAnsi" w:cstheme="majorHAnsi"/>
+          <w:iCs/>
+        </w:rPr>
+        <w:t>Lead a project on application redesign of two legacy applications merging into a single application powered by ASP.NET MVC</w:t>
+      </w:r>
+    </w:p>
+    <w:p>
+      <w:pPr>
+        <w:pStyle w:val="ListParagraph"/>
+        <w:numPr>
+          <w:ilvl w:val="0"/>
+          <w:numId w:val="15"/>
+        </w:numPr>
+        <w:spacing w:after="0" w:line="240" w:lineRule="auto"/>
+        <w:rPr>
+          <w:rFonts w:asciiTheme="majorHAnsi" w:hAnsiTheme="majorHAnsi" w:cstheme="majorHAnsi"/>
+          <w:i/>
+          <w:iCs/>
+        </w:rPr>
+      </w:pPr>
+      <w:r>
+        <w:rPr>
+          <w:rFonts w:asciiTheme="majorHAnsi" w:hAnsiTheme="majorHAnsi" w:cstheme="majorHAnsi"/>
+          <w:iCs/>
+        </w:rPr>
+        <w:t>Developed an application using C# and JavaScript that enabled users to access documents through legacy links</w:t>
+      </w:r>
+    </w:p>
+    <w:p>
+      <w:pPr>
+        <w:pStyle w:val="ListParagraph"/>
+        <w:spacing w:after="0" w:line="240" w:lineRule="auto"/>
+        <w:ind w:left="360"/>
+        <w:rPr>
+          <w:rFonts w:asciiTheme="majorHAnsi" w:hAnsiTheme="majorHAnsi" w:cstheme="majorHAnsi"/>
+          <w:i/>
+          <w:iCs/>
+        </w:rPr>
+      </w:pPr>
+    </w:p>
+    <w:p>
+      <w:pPr>
+        <w:tabs>
+          <w:tab w:val="right" w:pos="10494"/>
+        </w:tabs>
+        <w:rPr>
+          <w:rFonts w:asciiTheme="majorHAnsi" w:hAnsiTheme="majorHAnsi" w:cstheme="majorHAnsi"/>
+          <w:i/>
+        </w:rPr>
+      </w:pPr>
+      <w:r>
+        <w:rPr>
+          <w:rFonts w:asciiTheme="majorHAnsi" w:hAnsiTheme="majorHAnsi" w:cstheme="majorHAnsi"/>
+          <w:b/>
+        </w:rPr>
+        <w:t>Canadian Nuclear Laboratories</w:t>
+      </w:r>
+      <w:r>
+        <w:rPr>
+          <w:rFonts w:asciiTheme="majorHAnsi" w:hAnsiTheme="majorHAnsi" w:cstheme="majorHAnsi"/>
+        </w:rPr>
+        <w:t xml:space="preserve">, </w:t>
+      </w:r>
+      <w:r>
+        <w:rPr>
+          <w:rFonts w:asciiTheme="majorHAnsi" w:hAnsiTheme="majorHAnsi" w:cstheme="majorHAnsi"/>
+          <w:b/>
+          <w:i/>
+          <w:color w:val="FFC000" w:themeColor="accent4"/>
+        </w:rPr>
+        <w:t>.NET Developer Co-op</w:t>
+      </w:r>
+      <w:r>
+        <w:rPr>
+          <w:rFonts w:ascii="Calibri Light" w:hAnsi="Calibri Light"/>
+          <w:i/>
+          <w:iCs/>
+        </w:rPr>
+        <w:t xml:space="preserve"> </w:t>
+      </w:r>
+      <w:r>
+        <w:rPr>
+          <w:rFonts w:ascii="Calibri Light" w:hAnsi="Calibri Light"/>
+          <w:i/>
+          <w:iCs/>
+        </w:rPr>
+        <w:tab/>
+      </w:r>
+      <w:r>
+        <w:rPr>
+          <w:rFonts w:ascii="Calibri Light" w:hAnsi="Calibri Light"/>
+          <w:b/>
+          <w:i/>
+          <w:iCs/>
+        </w:rPr>
+        <w:t>September 2016 – December 2016</w:t>
+      </w:r>
+    </w:p>
+    <w:p>
+      <w:pPr>
+        <w:numPr>
+          <w:ilvl w:val="0"/>
+          <w:numId w:val="15"/>
+        </w:numPr>
+        <w:spacing w:after="0" w:line="240" w:lineRule="auto"/>
+        <w:rPr>
+          <w:rFonts w:ascii="Calibri Light" w:hAnsi="Calibri Light"/>
+          <w:iCs/>
+        </w:rPr>
+      </w:pPr>
+      <w:r>
+        <w:rPr>
+          <w:rFonts w:ascii="Calibri Light" w:hAnsi="Calibri Light"/>
+          <w:iCs/>
+        </w:rPr>
+        <w:t>Developed and maintained ASP.NET applications using VB.NET and JavaScript for the dosimetry department which automated data processing tasks, performed calculations, and visualized data</w:t>
+      </w:r>
+    </w:p>
+    <w:p>
+      <w:pPr>
+        <w:pStyle w:val="ListParagraph"/>
+        <w:numPr>
+          <w:ilvl w:val="0"/>
+          <w:numId w:val="15"/>
+        </w:numPr>
+        <w:spacing w:after="0" w:line="240" w:lineRule="auto"/>
+        <w:rPr>
+          <w:rFonts w:asciiTheme="majorHAnsi" w:hAnsiTheme="majorHAnsi" w:cstheme="majorHAnsi"/>
+          <w:iCs/>
+        </w:rPr>
+      </w:pPr>
+      <w:r>
+        <w:rPr>
+          <w:rFonts w:asciiTheme="majorHAnsi" w:hAnsiTheme="majorHAnsi" w:cstheme="majorHAnsi"/>
+        </w:rPr>
+        <w:t>Leveraged</w:t>
+      </w:r>
+      <w:r>
+        <w:rPr>
+          <w:rFonts w:asciiTheme="majorHAnsi" w:hAnsiTheme="majorHAnsi" w:cstheme="majorHAnsi"/>
+          <w:iCs/>
+        </w:rPr>
+        <w:t xml:space="preserve"> knowledge of front-end development which increased usability and maintainability of radiation dosimetry applications</w:t>
+      </w:r>
+    </w:p>
+    <w:p>
+      <w:pPr>
+        <w:pStyle w:val="ListParagraph"/>
+        <w:spacing w:after="0" w:line="240" w:lineRule="auto"/>
+        <w:ind w:left="360"/>
+        <w:rPr>
+          <w:rFonts w:asciiTheme="majorHAnsi" w:hAnsiTheme="majorHAnsi" w:cstheme="majorHAnsi"/>
+          <w:iCs/>
+        </w:rPr>
+      </w:pPr>
+    </w:p>
+    <w:p>
+      <w:pPr>
+        <w:rPr>
+          <w:rFonts w:ascii="Moon" w:hAnsi="Moon"/>
+          <w:b/>
+        </w:rPr>
+      </w:pPr>
+      <w:r>
+        <w:rPr>
+          <w:rFonts w:ascii="Moon" w:hAnsi="Moon"/>
+          <w:b/>
+        </w:rPr>
+        <w:t>Education</w:t>
+      </w:r>
+    </w:p>
+    <w:p>
+      <w:pPr>
+        <w:tabs>
+          <w:tab w:val="right" w:pos="10494"/>
+        </w:tabs>
+        <w:rPr>
+          <w:rFonts w:asciiTheme="majorHAnsi" w:hAnsiTheme="majorHAnsi" w:cstheme="majorHAnsi"/>
+        </w:rPr>
+      </w:pPr>
+      <w:r>
+        <w:rPr>
+          <w:rFonts w:asciiTheme="majorHAnsi" w:hAnsiTheme="majorHAnsi" w:cstheme="majorHAnsi"/>
+          <w:b/>
+        </w:rPr>
+        <w:t>Sheridan College</w:t>
+      </w:r>
+      <w:r>
+        <w:rPr>
+          <w:rFonts w:asciiTheme="majorHAnsi" w:hAnsiTheme="majorHAnsi" w:cstheme="majorHAnsi"/>
+        </w:rPr>
+        <w:t xml:space="preserve">, </w:t>
+      </w:r>
+      <w:r>
+        <w:rPr>
+          <w:rFonts w:asciiTheme="majorHAnsi" w:hAnsiTheme="majorHAnsi" w:cstheme="majorHAnsi"/>
+          <w:b/>
+          <w:i/>
+          <w:color w:val="FFC000" w:themeColor="accent4"/>
+        </w:rPr>
+        <w:t>Software Development and Network Engineering</w:t>
+      </w:r>
+      <w:r>
+        <w:rPr>
+          <w:rFonts w:asciiTheme="majorHAnsi" w:hAnsiTheme="majorHAnsi" w:cstheme="majorHAnsi"/>
+          <w:b/>
+          <w:i/>
+          <w:color w:val="FFC000" w:themeColor="accent4"/>
+        </w:rPr>
+        <w:tab/>
+      </w:r>
+      <w:r>
+        <w:rPr>
+          <w:rFonts w:ascii="Calibri Light" w:hAnsi="Calibri Light"/>
+          <w:b/>
+          <w:i/>
+        </w:rPr>
+        <w:t>September 2014 – January 2018</w:t>
+      </w:r>
+    </w:p>
+    <w:p>
+      <w:pPr>
+        <w:rPr>
+          <w:rStyle w:val="Hyperlink"/>
+        </w:rPr>
+      </w:pPr>
+      <w:r>
+        <w:rPr>
+          <w:rFonts w:ascii="Moon" w:hAnsi="Moon"/>
+          <w:b/>
+        </w:rPr>
+        <w:t>Events</w:t>
+      </w:r>
+    </w:p>
+    <w:p>
+      <w:pPr>
+        <w:tabs>
+          <w:tab w:val="right" w:pos="10494"/>
+        </w:tabs>
+        <w:rPr>
+          <w:rFonts w:asciiTheme="majorHAnsi" w:hAnsiTheme="majorHAnsi" w:cstheme="majorHAnsi"/>
+          <w:b/>
+          <w:color w:val="FFC000" w:themeColor="accent4"/>
+        </w:rPr>
+      </w:pPr>
       <w:proofErr w:type="spellStart"/>
       <w:r>
         <w:rPr>
           <w:rFonts w:asciiTheme="majorHAnsi" w:hAnsiTheme="majorHAnsi" w:cstheme="majorHAnsi"/>
-        </w:rPr>
-        <w:t>JavaScipt</w:t>
+          <w:b/>
+        </w:rPr>
+        <w:t>MisJam</w:t>
       </w:r>
       <w:proofErr w:type="spellEnd"/>
       <w:r>
         <w:rPr>
           <w:rFonts w:asciiTheme="majorHAnsi" w:hAnsiTheme="majorHAnsi" w:cstheme="majorHAnsi"/>
-        </w:rPr>
-        <w:t xml:space="preserve"> and CSS to codebase by introducing bug fixes and enhancement to various fleet</w:t>
-      </w:r>
-      <w:r>
-        <w:rPr>
-          <w:rFonts w:asciiTheme="majorHAnsi" w:hAnsiTheme="majorHAnsi" w:cstheme="majorHAnsi"/>
-        </w:rPr>
-        <w:t xml:space="preserve"> </w:t>
-      </w:r>
-      <w:r>
-        <w:rPr>
-          <w:rFonts w:asciiTheme="majorHAnsi" w:hAnsiTheme="majorHAnsi" w:cstheme="majorHAnsi"/>
-        </w:rPr>
-        <w:t>management systems built on ASP.NET MVC</w:t>
-      </w:r>
-    </w:p>
-    <w:p>
-      <w:pPr>
-        <w:rPr>
-          <w:rFonts w:asciiTheme="majorHAnsi" w:hAnsiTheme="majorHAnsi" w:cstheme="majorHAnsi"/>
-          <w:i/>
-        </w:rPr>
-      </w:pPr>
-      <w:r>
-        <w:rPr>
-          <w:rFonts w:asciiTheme="majorHAnsi" w:hAnsiTheme="majorHAnsi" w:cstheme="majorHAnsi"/>
-        </w:rPr>
-        <w:t xml:space="preserve">Canadian Nuclear Laboratories, </w:t>
-      </w:r>
-      <w:r>
-        <w:rPr>
-          <w:rFonts w:asciiTheme="majorHAnsi" w:hAnsiTheme="majorHAnsi" w:cstheme="majorHAnsi"/>
-          <w:i/>
-        </w:rPr>
-        <w:t>.NET Developer Co-op</w:t>
-      </w:r>
-    </w:p>
-    <w:p>
-      <w:pPr>
-        <w:spacing w:after="0" w:line="240" w:lineRule="auto"/>
-        <w:ind w:left="567"/>
-        <w:rPr>
-          <w:rFonts w:asciiTheme="majorHAnsi" w:hAnsiTheme="majorHAnsi" w:cstheme="majorHAnsi"/>
-          <w:iCs/>
-        </w:rPr>
-      </w:pPr>
-      <w:r>
-        <w:rPr>
-          <w:rFonts w:asciiTheme="majorHAnsi" w:hAnsiTheme="majorHAnsi" w:cstheme="majorHAnsi"/>
-          <w:iCs/>
-        </w:rPr>
-        <w:t>Lead a project on application redesign of two legacy applications merging into a single application powered by ASP.NET MVC</w:t>
-      </w:r>
-    </w:p>
-    <w:p>
-      <w:pPr>
-        <w:spacing w:after="0" w:line="240" w:lineRule="auto"/>
-        <w:ind w:left="567"/>
-        <w:rPr>
-          <w:rFonts w:asciiTheme="majorHAnsi" w:hAnsiTheme="majorHAnsi" w:cstheme="majorHAnsi"/>
-          <w:b/>
-          <w:i/>
-          <w:iCs/>
-        </w:rPr>
-      </w:pPr>
-      <w:r>
-        <w:rPr>
-          <w:rFonts w:asciiTheme="majorHAnsi" w:hAnsiTheme="majorHAnsi" w:cstheme="majorHAnsi"/>
-          <w:iCs/>
-        </w:rPr>
-        <w:t>Developed an application using C# and JavaScript that enabled users to access documents through legacy links</w:t>
-      </w:r>
-    </w:p>
-    <w:p>
-      <w:pPr>
-        <w:spacing w:after="0" w:line="240" w:lineRule="auto"/>
-        <w:ind w:left="567"/>
-        <w:rPr>
-          <w:rFonts w:asciiTheme="majorHAnsi" w:hAnsiTheme="majorHAnsi" w:cstheme="majorHAnsi"/>
-          <w:iCs/>
-        </w:rPr>
-      </w:pPr>
-      <w:r>
-        <w:rPr>
-          <w:rFonts w:asciiTheme="majorHAnsi" w:hAnsiTheme="majorHAnsi" w:cstheme="majorHAnsi"/>
-          <w:iCs/>
-        </w:rPr>
-        <w:t>Developed and maintained ASP.NET applications using VB.NET and JavaScript for the dosimetry department which automated data processing tasks, performed calculations, and visualized data</w:t>
-      </w:r>
-    </w:p>
-    <w:p>
-      <w:pPr>
-        <w:spacing w:after="0" w:line="240" w:lineRule="auto"/>
-        <w:ind w:left="567"/>
-        <w:rPr>
-          <w:rFonts w:asciiTheme="majorHAnsi" w:hAnsiTheme="majorHAnsi" w:cstheme="majorHAnsi"/>
-          <w:iCs/>
-        </w:rPr>
-      </w:pPr>
-      <w:r>
-        <w:rPr>
-          <w:rFonts w:asciiTheme="majorHAnsi" w:hAnsiTheme="majorHAnsi" w:cstheme="majorHAnsi"/>
-          <w:iCs/>
-        </w:rPr>
-        <w:t>Leveraged knowledge of front-end development which increased usability and maintainability of radiation dosimetry applications</w:t>
-      </w:r>
-    </w:p>
-    <w:p>
-      <w:pPr>
-        <w:spacing w:after="0" w:line="240" w:lineRule="auto"/>
-        <w:ind w:left="567"/>
-        <w:rPr>
-          <w:rFonts w:asciiTheme="majorHAnsi" w:hAnsiTheme="majorHAnsi" w:cstheme="majorHAnsi"/>
-          <w:iCs/>
-        </w:rPr>
-      </w:pPr>
-    </w:p>
-    <w:p>
-      <w:pPr>
-        <w:rPr>
-          <w:rFonts w:asciiTheme="majorHAnsi" w:hAnsiTheme="majorHAnsi" w:cstheme="majorHAnsi"/>
-          <w:i/>
-        </w:rPr>
-      </w:pPr>
-      <w:r>
-        <w:rPr>
-          <w:rFonts w:asciiTheme="majorHAnsi" w:hAnsiTheme="majorHAnsi" w:cstheme="majorHAnsi"/>
-        </w:rPr>
-        <w:t xml:space="preserve">Ministry of Natural Resources, </w:t>
-      </w:r>
-      <w:r>
-        <w:rPr>
-          <w:rFonts w:asciiTheme="majorHAnsi" w:hAnsiTheme="majorHAnsi" w:cstheme="majorHAnsi"/>
-          <w:i/>
-        </w:rPr>
-        <w:t>NHIC Technician</w:t>
-      </w:r>
-    </w:p>
-    <w:p>
-      <w:pPr>
-        <w:ind w:left="567"/>
-        <w:rPr>
-          <w:rFonts w:asciiTheme="majorHAnsi" w:hAnsiTheme="majorHAnsi" w:cstheme="majorHAnsi"/>
-          <w:i/>
-        </w:rPr>
-      </w:pPr>
-      <w:r>
-        <w:rPr>
-          <w:rFonts w:asciiTheme="majorHAnsi" w:hAnsiTheme="majorHAnsi" w:cstheme="majorHAnsi"/>
-        </w:rPr>
-        <w:t>Balanced full course load at school and full-time employment according to significance and time limitation, which resulted in successful completion of various school and work projects</w:t>
-      </w:r>
-    </w:p>
-    <w:p>
-      <w:pPr>
-        <w:ind w:left="567"/>
-        <w:rPr>
-          <w:rFonts w:asciiTheme="majorHAnsi" w:hAnsiTheme="majorHAnsi" w:cstheme="majorHAnsi"/>
-          <w:i/>
-        </w:rPr>
-      </w:pPr>
-      <w:r>
-        <w:rPr>
-          <w:rFonts w:asciiTheme="majorHAnsi" w:hAnsiTheme="majorHAnsi" w:cstheme="majorHAnsi"/>
-        </w:rPr>
-        <w:t>Utilized FME software to create automated data transformation processes to enable staff with no programming background to use and to modify it when necessary</w:t>
+          <w:b/>
+        </w:rPr>
+        <w:t xml:space="preserve"> 2018</w:t>
+      </w:r>
+      <w:r>
+        <w:rPr>
+          <w:rFonts w:asciiTheme="majorHAnsi" w:hAnsiTheme="majorHAnsi" w:cstheme="majorHAnsi"/>
+        </w:rPr>
+        <w:t xml:space="preserve"> – </w:t>
+      </w:r>
+      <w:r>
+        <w:rPr>
+          <w:rFonts w:asciiTheme="majorHAnsi" w:hAnsiTheme="majorHAnsi" w:cstheme="majorHAnsi"/>
+          <w:b/>
+          <w:i/>
+          <w:color w:val="FFC000" w:themeColor="accent4"/>
+        </w:rPr>
+        <w:t>1</w:t>
+      </w:r>
+      <w:r>
+        <w:rPr>
+          <w:rFonts w:asciiTheme="majorHAnsi" w:hAnsiTheme="majorHAnsi" w:cstheme="majorHAnsi"/>
+          <w:b/>
+          <w:i/>
+          <w:color w:val="FFC000" w:themeColor="accent4"/>
+          <w:vertAlign w:val="superscript"/>
+        </w:rPr>
+        <w:t>st</w:t>
+      </w:r>
+      <w:r>
+        <w:rPr>
+          <w:rFonts w:asciiTheme="majorHAnsi" w:hAnsiTheme="majorHAnsi" w:cstheme="majorHAnsi"/>
+          <w:b/>
+          <w:i/>
+          <w:color w:val="FFC000" w:themeColor="accent4"/>
+        </w:rPr>
+        <w:t xml:space="preserve"> Place</w:t>
+      </w:r>
+      <w:r>
+        <w:rPr>
+          <w:rFonts w:asciiTheme="majorHAnsi" w:hAnsiTheme="majorHAnsi" w:cstheme="majorHAnsi"/>
+          <w:b/>
+          <w:i/>
+          <w:color w:val="FFC000" w:themeColor="accent4"/>
+        </w:rPr>
+        <w:tab/>
+      </w:r>
+      <w:r>
+        <w:rPr>
+          <w:rFonts w:ascii="Calibri Light" w:hAnsi="Calibri Light"/>
+          <w:b/>
+          <w:i/>
+          <w:lang w:val="en-GB"/>
+        </w:rPr>
+        <w:t>May 2018</w:t>
+      </w:r>
+    </w:p>
+    <w:p>
+      <w:pPr>
+        <w:tabs>
+          <w:tab w:val="right" w:pos="10494"/>
+        </w:tabs>
+        <w:rPr>
+          <w:rFonts w:asciiTheme="majorHAnsi" w:hAnsiTheme="majorHAnsi" w:cstheme="majorHAnsi"/>
+        </w:rPr>
+      </w:pPr>
+      <w:r>
+        <w:rPr>
+          <w:rFonts w:asciiTheme="majorHAnsi" w:hAnsiTheme="majorHAnsi" w:cstheme="majorHAnsi"/>
+          <w:b/>
+        </w:rPr>
+        <w:t>Museum VX Hackathon</w:t>
+      </w:r>
+      <w:r>
+        <w:rPr>
+          <w:rFonts w:asciiTheme="majorHAnsi" w:hAnsiTheme="majorHAnsi" w:cstheme="majorHAnsi"/>
+        </w:rPr>
+        <w:t xml:space="preserve"> – </w:t>
+      </w:r>
+      <w:r>
+        <w:rPr>
+          <w:rFonts w:asciiTheme="majorHAnsi" w:hAnsiTheme="majorHAnsi" w:cstheme="majorHAnsi"/>
+          <w:b/>
+          <w:i/>
+          <w:color w:val="FFC000" w:themeColor="accent4"/>
+        </w:rPr>
+        <w:t>2</w:t>
+      </w:r>
+      <w:r>
+        <w:rPr>
+          <w:rFonts w:asciiTheme="majorHAnsi" w:hAnsiTheme="majorHAnsi" w:cstheme="majorHAnsi"/>
+          <w:b/>
+          <w:i/>
+          <w:color w:val="FFC000" w:themeColor="accent4"/>
+          <w:vertAlign w:val="superscript"/>
+        </w:rPr>
+        <w:t>st</w:t>
+      </w:r>
+      <w:r>
+        <w:rPr>
+          <w:rFonts w:asciiTheme="majorHAnsi" w:hAnsiTheme="majorHAnsi" w:cstheme="majorHAnsi"/>
+          <w:b/>
+          <w:i/>
+          <w:color w:val="FFC000" w:themeColor="accent4"/>
+        </w:rPr>
+        <w:t xml:space="preserve"> Place</w:t>
+      </w:r>
+      <w:r>
+        <w:rPr>
+          <w:rFonts w:asciiTheme="majorHAnsi" w:hAnsiTheme="majorHAnsi" w:cstheme="majorHAnsi"/>
+          <w:b/>
+          <w:i/>
+          <w:color w:val="FFC000" w:themeColor="accent4"/>
+        </w:rPr>
+        <w:tab/>
+      </w:r>
+      <w:r>
+        <w:rPr>
+          <w:rFonts w:ascii="Calibri Light" w:hAnsi="Calibri Light"/>
+          <w:b/>
+          <w:i/>
+          <w:lang w:val="en-GB"/>
+        </w:rPr>
+        <w:t>November 2016</w:t>
       </w:r>
     </w:p>
     <w:p>
@@ -430,168 +919,6 @@
           <w:rFonts w:ascii="Moon" w:hAnsi="Moon"/>
           <w:b/>
         </w:rPr>
-        <w:t>Education</w:t>
-      </w:r>
-    </w:p>
-    <w:p>
-      <w:pPr>
-        <w:rPr>
-          <w:rFonts w:asciiTheme="majorHAnsi" w:hAnsiTheme="majorHAnsi" w:cstheme="majorHAnsi"/>
-        </w:rPr>
-      </w:pPr>
-      <w:r>
-        <w:rPr>
-          <w:rFonts w:ascii="Moon" w:hAnsi="Moon"/>
-          <w:b/>
-        </w:rPr>
-        <w:tab/>
-      </w:r>
-      <w:r>
-        <w:rPr>
-          <w:rFonts w:asciiTheme="majorHAnsi" w:hAnsiTheme="majorHAnsi" w:cstheme="majorHAnsi"/>
-        </w:rPr>
-        <w:t xml:space="preserve">Sheridan College, </w:t>
-      </w:r>
-      <w:r>
-        <w:rPr>
-          <w:rFonts w:asciiTheme="majorHAnsi" w:hAnsiTheme="majorHAnsi" w:cstheme="majorHAnsi"/>
-          <w:i/>
-        </w:rPr>
-        <w:t>Software Development and Network Engineering</w:t>
-      </w:r>
-    </w:p>
-    <w:p>
-      <w:pPr>
-        <w:rPr>
-          <w:rStyle w:val="Hyperlink"/>
-        </w:rPr>
-      </w:pPr>
-      <w:r>
-        <w:rPr>
-          <w:rFonts w:ascii="Moon" w:hAnsi="Moon"/>
-          <w:b/>
-        </w:rPr>
-        <w:t>Events</w:t>
-      </w:r>
-    </w:p>
-    <w:p>
-      <w:pPr>
-        <w:rPr>
-          <w:rFonts w:asciiTheme="majorHAnsi" w:hAnsiTheme="majorHAnsi" w:cstheme="majorHAnsi"/>
-        </w:rPr>
-      </w:pPr>
-      <w:r>
-        <w:rPr>
-          <w:rFonts w:ascii="Moon" w:hAnsi="Moon"/>
-          <w:b/>
-        </w:rPr>
-        <w:tab/>
-      </w:r>
-      <w:proofErr w:type="spellStart"/>
-      <w:r>
-        <w:rPr>
-          <w:rFonts w:asciiTheme="majorHAnsi" w:hAnsiTheme="majorHAnsi" w:cstheme="majorHAnsi"/>
-        </w:rPr>
-        <w:t>MisJam</w:t>
-      </w:r>
-      <w:proofErr w:type="spellEnd"/>
-      <w:r>
-        <w:rPr>
-          <w:rFonts w:asciiTheme="majorHAnsi" w:hAnsiTheme="majorHAnsi" w:cstheme="majorHAnsi"/>
-        </w:rPr>
-        <w:t xml:space="preserve"> 2018 – </w:t>
-      </w:r>
-      <w:r>
-        <w:rPr>
-          <w:rFonts w:asciiTheme="majorHAnsi" w:hAnsiTheme="majorHAnsi" w:cstheme="majorHAnsi"/>
-          <w:i/>
-        </w:rPr>
-        <w:t>1</w:t>
-      </w:r>
-      <w:r>
-        <w:rPr>
-          <w:rFonts w:asciiTheme="majorHAnsi" w:hAnsiTheme="majorHAnsi" w:cstheme="majorHAnsi"/>
-          <w:i/>
-          <w:vertAlign w:val="superscript"/>
-        </w:rPr>
-        <w:t>st</w:t>
-      </w:r>
-      <w:r>
-        <w:rPr>
-          <w:rFonts w:asciiTheme="majorHAnsi" w:hAnsiTheme="majorHAnsi" w:cstheme="majorHAnsi"/>
-          <w:i/>
-        </w:rPr>
-        <w:t xml:space="preserve"> Place</w:t>
-      </w:r>
-    </w:p>
-    <w:p>
-      <w:pPr>
-        <w:rPr>
-          <w:rFonts w:asciiTheme="majorHAnsi" w:hAnsiTheme="majorHAnsi" w:cstheme="majorHAnsi"/>
-        </w:rPr>
-      </w:pPr>
-      <w:r>
-        <w:rPr>
-          <w:rFonts w:asciiTheme="majorHAnsi" w:hAnsiTheme="majorHAnsi" w:cstheme="majorHAnsi"/>
-        </w:rPr>
-        <w:tab/>
-        <w:t>Toronto Global Game Jam</w:t>
-      </w:r>
-    </w:p>
-    <w:p>
-      <w:pPr>
-        <w:rPr>
-          <w:rFonts w:asciiTheme="majorHAnsi" w:hAnsiTheme="majorHAnsi" w:cstheme="majorHAnsi"/>
-        </w:rPr>
-      </w:pPr>
-      <w:r>
-        <w:rPr>
-          <w:rFonts w:asciiTheme="majorHAnsi" w:hAnsiTheme="majorHAnsi" w:cstheme="majorHAnsi"/>
-        </w:rPr>
-        <w:tab/>
-        <w:t xml:space="preserve">Museum VX Hackathon </w:t>
-      </w:r>
-      <w:r>
-        <w:rPr>
-          <w:rFonts w:asciiTheme="majorHAnsi" w:hAnsiTheme="majorHAnsi" w:cstheme="majorHAnsi"/>
-        </w:rPr>
-        <w:t xml:space="preserve">– </w:t>
-      </w:r>
-      <w:r>
-        <w:rPr>
-          <w:rFonts w:asciiTheme="majorHAnsi" w:hAnsiTheme="majorHAnsi" w:cstheme="majorHAnsi"/>
-          <w:i/>
-        </w:rPr>
-        <w:t>2</w:t>
-      </w:r>
-      <w:r>
-        <w:rPr>
-          <w:rFonts w:asciiTheme="majorHAnsi" w:hAnsiTheme="majorHAnsi" w:cstheme="majorHAnsi"/>
-          <w:i/>
-          <w:vertAlign w:val="superscript"/>
-        </w:rPr>
-        <w:t>st</w:t>
-      </w:r>
-      <w:r>
-        <w:rPr>
-          <w:rFonts w:asciiTheme="majorHAnsi" w:hAnsiTheme="majorHAnsi" w:cstheme="majorHAnsi"/>
-          <w:i/>
-        </w:rPr>
-        <w:t xml:space="preserve"> Place</w:t>
-      </w:r>
-    </w:p>
-    <w:p>
-      <w:pPr>
-        <w:rPr>
-          <w:rFonts w:ascii="Moon" w:hAnsi="Moon"/>
-          <w:b/>
-        </w:rPr>
-      </w:pPr>
-      <w:r>
-        <w:rPr>
-          <w:rFonts w:ascii="Moon" w:hAnsi="Moon"/>
-          <w:b/>
-        </w:rPr>
         <w:t>Interests</w:t>
       </w:r>
     </w:p>
@@ -601,13 +928,6 @@
           <w:rFonts w:asciiTheme="majorHAnsi" w:hAnsiTheme="majorHAnsi" w:cstheme="majorHAnsi"/>
         </w:rPr>
       </w:pPr>
-      <w:r>
-        <w:rPr>
-          <w:rFonts w:ascii="Moon" w:hAnsi="Moon"/>
-          <w:b/>
-        </w:rPr>
-        <w:tab/>
-      </w:r>
       <w:r>
         <w:rPr>
           <w:rFonts w:asciiTheme="majorHAnsi" w:hAnsiTheme="majorHAnsi" w:cstheme="majorHAnsi"/>
@@ -735,6 +1055,191 @@
 <file path=word/numbering.xml><?xml version="1.0" encoding="utf-8"?>
 <w:numbering xmlns:wpc="http://schemas.microsoft.com/office/word/2010/wordprocessingCanvas" xmlns:cx="http://schemas.microsoft.com/office/drawing/2014/chartex" xmlns:cx1="http://schemas.microsoft.com/office/drawing/2015/9/8/chartex" xmlns:cx2="http://schemas.microsoft.com/office/drawing/2015/10/21/chartex" xmlns:cx3="http://schemas.microsoft.com/office/drawing/2016/5/9/chartex" xmlns:cx4="http://schemas.microsoft.com/office/drawing/2016/5/10/chartex" xmlns:cx5="http://schemas.microsoft.com/office/drawing/2016/5/11/chartex" xmlns:cx6="http://schemas.microsoft.com/office/drawing/2016/5/12/chartex" xmlns:cx7="http://schemas.microsoft.com/office/drawing/2016/5/13/chartex" xmlns:cx8="http://schemas.microsoft.com/office/drawing/2016/5/14/chartex" xmlns:mc="http://schemas.openxmlformats.org/markup-compatibility/2006" xmlns:aink="http://schemas.microsoft.com/office/drawing/2016/ink" xmlns:am3d="http://schemas.microsoft.com/office/drawing/2017/model3d" xmlns:o="urn:schemas-microsoft-com:office:office" xmlns:r="http://schemas.openxmlformats.org/officeDocument/2006/relationships" xmlns:m="http://schemas.openxmlformats.org/officeDocument/2006/math" xmlns:v="urn:schemas-microsoft-com:vml" xmlns:wp14="http://schemas.microsoft.com/office/word/2010/wordprocessingDrawing" xmlns:wp="http://schemas.openxmlformats.org/drawingml/2006/wordprocessingDrawing" xmlns:w10="urn:schemas-microsoft-com:office:word" xmlns:w="http://schemas.openxmlformats.org/wordprocessingml/2006/main" xmlns:w14="http://schemas.microsoft.com/office/word/2010/wordml" xmlns:w15="http://schemas.microsoft.com/office/word/2012/wordml" xmlns:w16cid="http://schemas.microsoft.com/office/word/2016/wordml/cid" xmlns:w16se="http://schemas.microsoft.com/office/word/2015/wordml/symex" xmlns:wpg="http://schemas.microsoft.com/office/word/2010/wordprocessingGroup" xmlns:wpi="http://schemas.microsoft.com/office/word/2010/wordprocessingInk" xmlns:wne="http://schemas.microsoft.com/office/word/2006/wordml" xmlns:wps="http://schemas.microsoft.com/office/word/2010/wordprocessingShape" mc:Ignorable="w14 w15 w16se w16cid wp14">
   <w:abstractNum w:abstractNumId="0" w15:restartNumberingAfterBreak="0">
+    <w:nsid w:val="FFFFFF7C"/>
+    <w:multiLevelType w:val="singleLevel"/>
+    <w:tmpl w:val="30220D20"/>
+    <w:lvl w:ilvl="0">
+      <w:start w:val="1"/>
+      <w:numFmt w:val="decimal"/>
+      <w:lvlText w:val="%1."/>
+      <w:lvlJc w:val="left"/>
+      <w:pPr>
+        <w:tabs>
+          <w:tab w:val="num" w:pos="1492"/>
+        </w:tabs>
+        <w:ind w:left="1492" w:hanging="360"/>
+      </w:pPr>
+    </w:lvl>
+  </w:abstractNum>
+  <w:abstractNum w:abstractNumId="1" w15:restartNumberingAfterBreak="0">
+    <w:nsid w:val="FFFFFF7D"/>
+    <w:multiLevelType w:val="singleLevel"/>
+    <w:tmpl w:val="F1E8F290"/>
+    <w:lvl w:ilvl="0">
+      <w:start w:val="1"/>
+      <w:numFmt w:val="decimal"/>
+      <w:lvlText w:val="%1."/>
+      <w:lvlJc w:val="left"/>
+      <w:pPr>
+        <w:tabs>
+          <w:tab w:val="num" w:pos="1209"/>
+        </w:tabs>
+        <w:ind w:left="1209" w:hanging="360"/>
+      </w:pPr>
+    </w:lvl>
+  </w:abstractNum>
+  <w:abstractNum w:abstractNumId="2" w15:restartNumberingAfterBreak="0">
+    <w:nsid w:val="FFFFFF7E"/>
+    <w:multiLevelType w:val="singleLevel"/>
+    <w:tmpl w:val="F07C5150"/>
+    <w:lvl w:ilvl="0">
+      <w:start w:val="1"/>
+      <w:numFmt w:val="decimal"/>
+      <w:lvlText w:val="%1."/>
+      <w:lvlJc w:val="left"/>
+      <w:pPr>
+        <w:tabs>
+          <w:tab w:val="num" w:pos="926"/>
+        </w:tabs>
+        <w:ind w:left="926" w:hanging="360"/>
+      </w:pPr>
+    </w:lvl>
+  </w:abstractNum>
+  <w:abstractNum w:abstractNumId="3" w15:restartNumberingAfterBreak="0">
+    <w:nsid w:val="FFFFFF7F"/>
+    <w:multiLevelType w:val="singleLevel"/>
+    <w:tmpl w:val="29840AAE"/>
+    <w:lvl w:ilvl="0">
+      <w:start w:val="1"/>
+      <w:numFmt w:val="decimal"/>
+      <w:lvlText w:val="%1."/>
+      <w:lvlJc w:val="left"/>
+      <w:pPr>
+        <w:tabs>
+          <w:tab w:val="num" w:pos="643"/>
+        </w:tabs>
+        <w:ind w:left="643" w:hanging="360"/>
+      </w:pPr>
+    </w:lvl>
+  </w:abstractNum>
+  <w:abstractNum w:abstractNumId="4" w15:restartNumberingAfterBreak="0">
+    <w:nsid w:val="FFFFFF80"/>
+    <w:multiLevelType w:val="singleLevel"/>
+    <w:tmpl w:val="504E20C8"/>
+    <w:lvl w:ilvl="0">
+      <w:start w:val="1"/>
+      <w:numFmt w:val="bullet"/>
+      <w:lvlText w:val=""/>
+      <w:lvlJc w:val="left"/>
+      <w:pPr>
+        <w:tabs>
+          <w:tab w:val="num" w:pos="1492"/>
+        </w:tabs>
+        <w:ind w:left="1492" w:hanging="360"/>
+      </w:pPr>
+      <w:rPr>
+        <w:rFonts w:ascii="Symbol" w:hAnsi="Symbol" w:hint="default"/>
+      </w:rPr>
+    </w:lvl>
+  </w:abstractNum>
+  <w:abstractNum w:abstractNumId="5" w15:restartNumberingAfterBreak="0">
+    <w:nsid w:val="FFFFFF81"/>
+    <w:multiLevelType w:val="singleLevel"/>
+    <w:tmpl w:val="72A0C7AA"/>
+    <w:lvl w:ilvl="0">
+      <w:start w:val="1"/>
+      <w:numFmt w:val="bullet"/>
+      <w:lvlText w:val=""/>
+      <w:lvlJc w:val="left"/>
+      <w:pPr>
+        <w:tabs>
+          <w:tab w:val="num" w:pos="1209"/>
+        </w:tabs>
+        <w:ind w:left="1209" w:hanging="360"/>
+      </w:pPr>
+      <w:rPr>
+        <w:rFonts w:ascii="Symbol" w:hAnsi="Symbol" w:hint="default"/>
+      </w:rPr>
+    </w:lvl>
+  </w:abstractNum>
+  <w:abstractNum w:abstractNumId="6" w15:restartNumberingAfterBreak="0">
+    <w:nsid w:val="FFFFFF82"/>
+    <w:multiLevelType w:val="singleLevel"/>
+    <w:tmpl w:val="0DEC9C08"/>
+    <w:lvl w:ilvl="0">
+      <w:start w:val="1"/>
+      <w:numFmt w:val="bullet"/>
+      <w:lvlText w:val=""/>
+      <w:lvlJc w:val="left"/>
+      <w:pPr>
+        <w:tabs>
+          <w:tab w:val="num" w:pos="926"/>
+        </w:tabs>
+        <w:ind w:left="926" w:hanging="360"/>
+      </w:pPr>
+      <w:rPr>
+        <w:rFonts w:ascii="Symbol" w:hAnsi="Symbol" w:hint="default"/>
+      </w:rPr>
+    </w:lvl>
+  </w:abstractNum>
+  <w:abstractNum w:abstractNumId="7" w15:restartNumberingAfterBreak="0">
+    <w:nsid w:val="FFFFFF83"/>
+    <w:multiLevelType w:val="singleLevel"/>
+    <w:tmpl w:val="7B0CE0C2"/>
+    <w:lvl w:ilvl="0">
+      <w:start w:val="1"/>
+      <w:numFmt w:val="bullet"/>
+      <w:lvlText w:val=""/>
+      <w:lvlJc w:val="left"/>
+      <w:pPr>
+        <w:tabs>
+          <w:tab w:val="num" w:pos="643"/>
+        </w:tabs>
+        <w:ind w:left="643" w:hanging="360"/>
+      </w:pPr>
+      <w:rPr>
+        <w:rFonts w:ascii="Symbol" w:hAnsi="Symbol" w:hint="default"/>
+      </w:rPr>
+    </w:lvl>
+  </w:abstractNum>
+  <w:abstractNum w:abstractNumId="8" w15:restartNumberingAfterBreak="0">
+    <w:nsid w:val="FFFFFF88"/>
+    <w:multiLevelType w:val="singleLevel"/>
+    <w:tmpl w:val="E7A65A42"/>
+    <w:lvl w:ilvl="0">
+      <w:start w:val="1"/>
+      <w:numFmt w:val="decimal"/>
+      <w:lvlText w:val="%1."/>
+      <w:lvlJc w:val="left"/>
+      <w:pPr>
+        <w:tabs>
+          <w:tab w:val="num" w:pos="360"/>
+        </w:tabs>
+        <w:ind w:left="360" w:hanging="360"/>
+      </w:pPr>
+    </w:lvl>
+  </w:abstractNum>
+  <w:abstractNum w:abstractNumId="9" w15:restartNumberingAfterBreak="0">
+    <w:nsid w:val="FFFFFF89"/>
+    <w:multiLevelType w:val="singleLevel"/>
+    <w:tmpl w:val="B7642AAC"/>
+    <w:lvl w:ilvl="0">
+      <w:start w:val="1"/>
+      <w:numFmt w:val="bullet"/>
+      <w:lvlText w:val=""/>
+      <w:lvlJc w:val="left"/>
+      <w:pPr>
+        <w:tabs>
+          <w:tab w:val="num" w:pos="360"/>
+        </w:tabs>
+        <w:ind w:left="360" w:hanging="360"/>
+      </w:pPr>
+      <w:rPr>
+        <w:rFonts w:ascii="Symbol" w:hAnsi="Symbol" w:hint="default"/>
+      </w:rPr>
+    </w:lvl>
+  </w:abstractNum>
+  <w:abstractNum w:abstractNumId="10" w15:restartNumberingAfterBreak="0">
     <w:nsid w:val="504A5C24"/>
     <w:multiLevelType w:val="hybridMultilevel"/>
     <w:tmpl w:val="7D8CF8A6"/>
@@ -847,7 +1352,119 @@
       </w:rPr>
     </w:lvl>
   </w:abstractNum>
-  <w:abstractNum w:abstractNumId="1" w15:restartNumberingAfterBreak="0">
+  <w:abstractNum w:abstractNumId="11" w15:restartNumberingAfterBreak="0">
+    <w:nsid w:val="51FF76A9"/>
+    <w:multiLevelType w:val="hybridMultilevel"/>
+    <w:tmpl w:val="D882802A"/>
+    <w:lvl w:ilvl="0" w:tplc="DE70258C">
+      <w:numFmt w:val="bullet"/>
+      <w:lvlText w:val="-"/>
+      <w:lvlJc w:val="left"/>
+      <w:pPr>
+        <w:ind w:left="360" w:hanging="360"/>
+      </w:pPr>
+      <w:rPr>
+        <w:rFonts w:ascii="Calibri Light" w:eastAsiaTheme="minorHAnsi" w:hAnsi="Calibri Light" w:cs="Calibri Light" w:hint="default"/>
+      </w:rPr>
+    </w:lvl>
+    <w:lvl w:ilvl="1" w:tplc="10090003">
+      <w:start w:val="1"/>
+      <w:numFmt w:val="bullet"/>
+      <w:lvlText w:val="o"/>
+      <w:lvlJc w:val="left"/>
+      <w:pPr>
+        <w:ind w:left="1080" w:hanging="360"/>
+      </w:pPr>
+      <w:rPr>
+        <w:rFonts w:ascii="Courier New" w:hAnsi="Courier New" w:cs="Courier New" w:hint="default"/>
+      </w:rPr>
+    </w:lvl>
+    <w:lvl w:ilvl="2" w:tplc="10090005" w:tentative="1">
+      <w:start w:val="1"/>
+      <w:numFmt w:val="bullet"/>
+      <w:lvlText w:val=""/>
+      <w:lvlJc w:val="left"/>
+      <w:pPr>
+        <w:ind w:left="1800" w:hanging="360"/>
+      </w:pPr>
+      <w:rPr>
+        <w:rFonts w:ascii="Wingdings" w:hAnsi="Wingdings" w:hint="default"/>
+      </w:rPr>
+    </w:lvl>
+    <w:lvl w:ilvl="3" w:tplc="10090001" w:tentative="1">
+      <w:start w:val="1"/>
+      <w:numFmt w:val="bullet"/>
+      <w:lvlText w:val=""/>
+      <w:lvlJc w:val="left"/>
+      <w:pPr>
+        <w:ind w:left="2520" w:hanging="360"/>
+      </w:pPr>
+      <w:rPr>
+        <w:rFonts w:ascii="Symbol" w:hAnsi="Symbol" w:hint="default"/>
+      </w:rPr>
+    </w:lvl>
+    <w:lvl w:ilvl="4" w:tplc="10090003" w:tentative="1">
+      <w:start w:val="1"/>
+      <w:numFmt w:val="bullet"/>
+      <w:lvlText w:val="o"/>
+      <w:lvlJc w:val="left"/>
+      <w:pPr>
+        <w:ind w:left="3240" w:hanging="360"/>
+      </w:pPr>
+      <w:rPr>
+        <w:rFonts w:ascii="Courier New" w:hAnsi="Courier New" w:cs="Courier New" w:hint="default"/>
+      </w:rPr>
+    </w:lvl>
+    <w:lvl w:ilvl="5" w:tplc="10090005" w:tentative="1">
+      <w:start w:val="1"/>
+      <w:numFmt w:val="bullet"/>
+      <w:lvlText w:val=""/>
+      <w:lvlJc w:val="left"/>
+      <w:pPr>
+        <w:ind w:left="3960" w:hanging="360"/>
+      </w:pPr>
+      <w:rPr>
+        <w:rFonts w:ascii="Wingdings" w:hAnsi="Wingdings" w:hint="default"/>
+      </w:rPr>
+    </w:lvl>
+    <w:lvl w:ilvl="6" w:tplc="10090001" w:tentative="1">
+      <w:start w:val="1"/>
+      <w:numFmt w:val="bullet"/>
+      <w:lvlText w:val=""/>
+      <w:lvlJc w:val="left"/>
+      <w:pPr>
+        <w:ind w:left="4680" w:hanging="360"/>
+      </w:pPr>
+      <w:rPr>
+        <w:rFonts w:ascii="Symbol" w:hAnsi="Symbol" w:hint="default"/>
+      </w:rPr>
+    </w:lvl>
+    <w:lvl w:ilvl="7" w:tplc="10090003" w:tentative="1">
+      <w:start w:val="1"/>
+      <w:numFmt w:val="bullet"/>
+      <w:lvlText w:val="o"/>
+      <w:lvlJc w:val="left"/>
+      <w:pPr>
+        <w:ind w:left="5400" w:hanging="360"/>
+      </w:pPr>
+      <w:rPr>
+        <w:rFonts w:ascii="Courier New" w:hAnsi="Courier New" w:cs="Courier New" w:hint="default"/>
+      </w:rPr>
+    </w:lvl>
+    <w:lvl w:ilvl="8" w:tplc="10090005" w:tentative="1">
+      <w:start w:val="1"/>
+      <w:numFmt w:val="bullet"/>
+      <w:lvlText w:val=""/>
+      <w:lvlJc w:val="left"/>
+      <w:pPr>
+        <w:ind w:left="6120" w:hanging="360"/>
+      </w:pPr>
+      <w:rPr>
+        <w:rFonts w:ascii="Wingdings" w:hAnsi="Wingdings" w:hint="default"/>
+      </w:rPr>
+    </w:lvl>
+  </w:abstractNum>
+  <w:abstractNum w:abstractNumId="12" w15:restartNumberingAfterBreak="0">
     <w:nsid w:val="6807249C"/>
     <w:multiLevelType w:val="multilevel"/>
     <w:tmpl w:val="DD00FBA6"/>
@@ -996,7 +1613,7 @@
       </w:rPr>
     </w:lvl>
   </w:abstractNum>
-  <w:abstractNum w:abstractNumId="2" w15:restartNumberingAfterBreak="0">
+  <w:abstractNum w:abstractNumId="13" w15:restartNumberingAfterBreak="0">
     <w:nsid w:val="7AE91AFD"/>
     <w:multiLevelType w:val="hybridMultilevel"/>
     <w:tmpl w:val="74BCC2F0"/>
@@ -1136,7 +1753,7 @@
       </w:rPr>
     </w:lvl>
   </w:abstractNum>
-  <w:abstractNum w:abstractNumId="3" w15:restartNumberingAfterBreak="0">
+  <w:abstractNum w:abstractNumId="14" w15:restartNumberingAfterBreak="0">
     <w:nsid w:val="7E677D0B"/>
     <w:multiLevelType w:val="hybridMultilevel"/>
     <w:tmpl w:val="93467E14"/>
@@ -1278,16 +1895,49 @@
     </w:lvl>
   </w:abstractNum>
   <w:num w:numId="1">
+    <w:abstractNumId w:val="10"/>
+  </w:num>
+  <w:num w:numId="2">
+    <w:abstractNumId w:val="13"/>
+  </w:num>
+  <w:num w:numId="3">
+    <w:abstractNumId w:val="12"/>
+  </w:num>
+  <w:num w:numId="4">
+    <w:abstractNumId w:val="14"/>
+  </w:num>
+  <w:num w:numId="5">
+    <w:abstractNumId w:val="9"/>
+  </w:num>
+  <w:num w:numId="6">
+    <w:abstractNumId w:val="7"/>
+  </w:num>
+  <w:num w:numId="7">
+    <w:abstractNumId w:val="6"/>
+  </w:num>
+  <w:num w:numId="8">
+    <w:abstractNumId w:val="5"/>
+  </w:num>
+  <w:num w:numId="9">
+    <w:abstractNumId w:val="4"/>
+  </w:num>
+  <w:num w:numId="10">
+    <w:abstractNumId w:val="8"/>
+  </w:num>
+  <w:num w:numId="11">
+    <w:abstractNumId w:val="3"/>
+  </w:num>
+  <w:num w:numId="12">
+    <w:abstractNumId w:val="2"/>
+  </w:num>
+  <w:num w:numId="13">
+    <w:abstractNumId w:val="1"/>
+  </w:num>
+  <w:num w:numId="14">
     <w:abstractNumId w:val="0"/>
   </w:num>
-  <w:num w:numId="2">
-    <w:abstractNumId w:val="2"/>
-  </w:num>
-  <w:num w:numId="3">
-    <w:abstractNumId w:val="1"/>
-  </w:num>
-  <w:num w:numId="4">
-    <w:abstractNumId w:val="3"/>
+  <w:num w:numId="15">
+    <w:abstractNumId w:val="11"/>
   </w:num>
 </w:numbering>
 </file>
@@ -1312,7 +1962,7 @@
   <w:latentStyles w:defLockedState="0" w:defUIPriority="99" w:defSemiHidden="0" w:defUnhideWhenUsed="0" w:defQFormat="0" w:count="375">
     <w:lsdException w:name="Normal" w:uiPriority="0" w:qFormat="1"/>
     <w:lsdException w:name="heading 1" w:uiPriority="9" w:qFormat="1"/>
-    <w:lsdException w:name="heading 2" w:semiHidden="1" w:uiPriority="9" w:unhideWhenUsed="1" w:qFormat="1"/>
+    <w:lsdException w:name="heading 2" w:semiHidden="1" w:uiPriority="0" w:unhideWhenUsed="1" w:qFormat="1"/>
     <w:lsdException w:name="heading 3" w:semiHidden="1" w:uiPriority="9" w:unhideWhenUsed="1" w:qFormat="1"/>
     <w:lsdException w:name="heading 4" w:semiHidden="1" w:uiPriority="9" w:unhideWhenUsed="1" w:qFormat="1"/>
     <w:lsdException w:name="heading 5" w:semiHidden="1" w:uiPriority="9" w:unhideWhenUsed="1" w:qFormat="1"/>
@@ -1689,7 +2339,27 @@
   <w:style w:type="paragraph" w:default="1" w:styleId="Normal">
     <w:name w:val="Normal"/>
     <w:qFormat/>
-    <w:rsid w:val="003C736F"/>
+    <w:rsid w:val="00DA7E75"/>
+  </w:style>
+  <w:style w:type="paragraph" w:styleId="Heading2">
+    <w:name w:val="heading 2"/>
+    <w:basedOn w:val="Normal"/>
+    <w:next w:val="Normal"/>
+    <w:link w:val="Heading2Char"/>
+    <w:qFormat/>
+    <w:rsid w:val="001A136E"/>
+    <w:pPr>
+      <w:keepNext/>
+      <w:spacing w:after="0" w:line="240" w:lineRule="auto"/>
+      <w:outlineLvl w:val="1"/>
+    </w:pPr>
+    <w:rPr>
+      <w:rFonts w:ascii="Times New Roman" w:eastAsia="Times New Roman" w:hAnsi="Times New Roman" w:cs="Times New Roman"/>
+      <w:b/>
+      <w:sz w:val="24"/>
+      <w:szCs w:val="24"/>
+      <w:lang w:val="en-US"/>
+    </w:rPr>
   </w:style>
   <w:style w:type="character" w:default="1" w:styleId="DefaultParagraphFont">
     <w:name w:val="Default Paragraph Font"/>
@@ -1790,6 +2460,42 @@
     <w:rPr>
       <w:color w:val="605E5C"/>
       <w:shd w:val="clear" w:color="auto" w:fill="E1DFDD"/>
+    </w:rPr>
+  </w:style>
+  <w:style w:type="paragraph" w:styleId="ListParagraph">
+    <w:name w:val="List Paragraph"/>
+    <w:basedOn w:val="Normal"/>
+    <w:uiPriority w:val="34"/>
+    <w:qFormat/>
+    <w:rsid w:val="005365C9"/>
+    <w:pPr>
+      <w:ind w:left="720"/>
+      <w:contextualSpacing/>
+    </w:pPr>
+  </w:style>
+  <w:style w:type="character" w:styleId="FollowedHyperlink">
+    <w:name w:val="FollowedHyperlink"/>
+    <w:basedOn w:val="DefaultParagraphFont"/>
+    <w:uiPriority w:val="99"/>
+    <w:unhideWhenUsed/>
+    <w:rsid w:val="00DA7E75"/>
+    <w:rPr>
+      <w:b/>
+      <w:color w:val="7B7B7B" w:themeColor="accent3" w:themeShade="BF"/>
+      <w:u w:val="none"/>
+    </w:rPr>
+  </w:style>
+  <w:style w:type="character" w:customStyle="1" w:styleId="Heading2Char">
+    <w:name w:val="Heading 2 Char"/>
+    <w:basedOn w:val="DefaultParagraphFont"/>
+    <w:link w:val="Heading2"/>
+    <w:rsid w:val="001A136E"/>
+    <w:rPr>
+      <w:rFonts w:ascii="Times New Roman" w:eastAsia="Times New Roman" w:hAnsi="Times New Roman" w:cs="Times New Roman"/>
+      <w:b/>
+      <w:sz w:val="24"/>
+      <w:szCs w:val="24"/>
+      <w:lang w:val="en-US"/>
     </w:rPr>
   </w:style>
 </w:styles>
@@ -2095,7 +2801,7 @@
 </file>
 
 <file path=customXml/itemProps1.xml><?xml version="1.0" encoding="utf-8"?>
-<ds:datastoreItem xmlns:ds="http://schemas.openxmlformats.org/officeDocument/2006/customXml" ds:itemID="{01D883F4-40FE-4D7C-945D-ADF73FF617F9}">
+<ds:datastoreItem xmlns:ds="http://schemas.openxmlformats.org/officeDocument/2006/customXml" ds:itemID="{2CE60A3E-BE23-4A7D-95FE-B75F2866C6D1}">
   <ds:schemaRefs>
     <ds:schemaRef ds:uri="http://schemas.openxmlformats.org/officeDocument/2006/bibliography"/>
   </ds:schemaRefs>

</xml_diff>